<commit_message>
Update Elaboración Memoría EasyMoney.docx
</commit_message>
<xml_diff>
--- a/Elaboración Memoría EasyMoney.docx
+++ b/Elaboración Memoría EasyMoney.docx
@@ -8539,6 +8539,9 @@
     </w:p>
     <w:p/>
     <w:p>
+      <w:pPr>
+        <w:pStyle w:val="Ttulo3"/>
+      </w:pPr>
       <w:r>
         <w:t>3.</w:t>
       </w:r>
@@ -8875,6 +8878,7 @@
         </w:numPr>
       </w:pPr>
       <w:r>
+        <w:lastRenderedPageBreak/>
         <w:t>Edad media: 37.41 años.</w:t>
       </w:r>
     </w:p>
@@ -8887,7 +8891,6 @@
         </w:numPr>
       </w:pPr>
       <w:r>
-        <w:lastRenderedPageBreak/>
         <w:t>Productos contratados: 3.871 productos.</w:t>
       </w:r>
     </w:p>
@@ -9529,6 +9532,9 @@
       </w:r>
     </w:p>
     <w:p>
+      <w:pPr>
+        <w:pStyle w:val="Ttulo3"/>
+      </w:pPr>
       <w:r>
         <w:t>5.1.2. Tasa de Clics (</w:t>
       </w:r>
@@ -9774,7 +9780,11 @@
     <w:p/>
     <w:p/>
     <w:p>
-      <w:r>
+      <w:pPr>
+        <w:pStyle w:val="Ttulo3"/>
+      </w:pPr>
+      <w:r>
+        <w:lastRenderedPageBreak/>
         <w:t>5.1.3. Tasa de Conversión (</w:t>
       </w:r>
       <w:proofErr w:type="spellStart"/>
@@ -9796,7 +9806,6 @@
     </w:p>
     <w:p>
       <w:r>
-        <w:lastRenderedPageBreak/>
         <w:t>La tasa de conversión mide el porcentaje de clientes que completaron la acción deseada, en este caso, solicitar la tarjeta de crédito, en relación con el total de correos abiertos. Este KPI es uno de los más críticos, ya que indica el éxito real de la campaña en términos de generación de ventas.</w:t>
       </w:r>
     </w:p>
@@ -9998,6 +10007,9 @@
       </w:r>
     </w:p>
     <w:p>
+      <w:pPr>
+        <w:pStyle w:val="Ttulo3"/>
+      </w:pPr>
       <w:r>
         <w:t>5.1.4. Valor de Vida del Cliente (</w:t>
       </w:r>
@@ -10126,6 +10138,9 @@
       </w:r>
     </w:p>
     <w:p>
+      <w:pPr>
+        <w:pStyle w:val="Ttulo3"/>
+      </w:pPr>
       <w:r>
         <w:t>5.1.5. Retorno sobre la Inversión (ROI)</w:t>
       </w:r>
@@ -10252,6 +10267,9 @@
       </w:r>
     </w:p>
     <w:p>
+      <w:pPr>
+        <w:pStyle w:val="Ttulo3"/>
+      </w:pPr>
       <w:r>
         <w:t>5.1.6. Retención de Clientes</w:t>
       </w:r>
@@ -10552,17 +10570,20 @@
     </w:p>
     <w:p>
       <w:r>
+        <w:lastRenderedPageBreak/>
         <w:t>Este indicador es especialmente relevante para productos financieros como las tarjetas de crédito, donde el éxito no solo se mide por la adquisición, sino también por la utilización continua.</w:t>
       </w:r>
     </w:p>
     <w:p>
+      <w:pPr>
+        <w:pStyle w:val="Ttulo3"/>
+      </w:pPr>
       <w:r>
         <w:t>5.1.7. Tasa de Adopción del Producto</w:t>
       </w:r>
     </w:p>
     <w:p>
       <w:r>
-        <w:lastRenderedPageBreak/>
         <w:t>Este KPI mide la tasa a la cual los clientes que han recibido la tarjeta de crédito comienzan a utilizarla para realizar compras o acceder a los beneficios. Es crucial para medir no solo la conversión inicial, sino también el uso activo del producto.</w:t>
       </w:r>
     </w:p>
@@ -10852,8 +10873,16 @@
         <w:t>Este KPI es vital para asegurar que la campaña no solo genere solicitudes de tarjetas, sino que también promueva su uso continuo.</w:t>
       </w:r>
     </w:p>
-    <w:p/>
-    <w:p>
+    <w:p>
+      <w:pPr>
+        <w:spacing w:after="0"/>
+      </w:pPr>
+    </w:p>
+    <w:p>
+      <w:pPr>
+        <w:pStyle w:val="Ttulo3"/>
+        <w:spacing w:before="0"/>
+      </w:pPr>
       <w:r>
         <w:t>5.2 Estrategia de Medición Ampliada</w:t>
       </w:r>
@@ -10864,6 +10893,15 @@
       </w:r>
     </w:p>
     <w:p>
+      <w:pPr>
+        <w:spacing w:after="0"/>
+      </w:pPr>
+    </w:p>
+    <w:p>
+      <w:pPr>
+        <w:pStyle w:val="Ttulo3"/>
+        <w:spacing w:before="0"/>
+      </w:pPr>
       <w:r>
         <w:t xml:space="preserve">5.2.1 </w:t>
       </w:r>
@@ -10910,6 +10948,14 @@
       </w:r>
     </w:p>
     <w:p>
+      <w:pPr>
+        <w:spacing w:after="0"/>
+      </w:pPr>
+    </w:p>
+    <w:p>
+      <w:pPr>
+        <w:pStyle w:val="Ttulo3"/>
+      </w:pPr>
       <w:r>
         <w:t>5.2.2 Durante la campaña</w:t>
       </w:r>
@@ -10963,114 +11009,143 @@
     </w:p>
     <w:p>
       <w:r>
+        <w:t>Personalización y segmentación: Si un clúster específico muestra una tasa de apertura baja o un CTR reducido, se puede ajustar en tiempo real el mensaje o las ofertas mostradas para mejorar el rendimiento.</w:t>
+      </w:r>
+    </w:p>
+    <w:p>
+      <w:r>
+        <w:t>Alertas automáticas:</w:t>
+      </w:r>
+    </w:p>
+    <w:p>
+      <w:r>
+        <w:t xml:space="preserve">Configuración de alertas automáticas cuando ciertos </w:t>
+      </w:r>
+      <w:proofErr w:type="spellStart"/>
+      <w:r>
+        <w:t>KPIs</w:t>
+      </w:r>
+      <w:proofErr w:type="spellEnd"/>
+      <w:r>
+        <w:t xml:space="preserve"> caen por debajo de los valores predeterminados o si alguno de los clústeres muestra un comportamiento anómalo, como una caída drástica en la tasa de conversión o un aumento inesperado de cancelaciones de suscripción.</w:t>
+      </w:r>
+    </w:p>
+    <w:p>
+      <w:pPr>
+        <w:spacing w:after="0"/>
+      </w:pPr>
+    </w:p>
+    <w:p>
+      <w:pPr>
+        <w:pStyle w:val="Ttulo3"/>
+        <w:spacing w:before="0"/>
+      </w:pPr>
+      <w:r>
+        <w:t xml:space="preserve">5.2.3 </w:t>
+      </w:r>
+      <w:proofErr w:type="spellStart"/>
+      <w:r>
+        <w:t>Post-campaña</w:t>
+      </w:r>
+      <w:proofErr w:type="spellEnd"/>
+    </w:p>
+    <w:p>
+      <w:r>
+        <w:t>Evaluación exhaustiva de datos:</w:t>
+      </w:r>
+    </w:p>
+    <w:p>
+      <w:r>
+        <w:t xml:space="preserve">Análisis por clúster: Se debe realizar un análisis detallado de los resultados por clúster, evaluando no solo el rendimiento en términos de </w:t>
+      </w:r>
+      <w:proofErr w:type="spellStart"/>
+      <w:r>
+        <w:t>KPIs</w:t>
+      </w:r>
+      <w:proofErr w:type="spellEnd"/>
+      <w:r>
+        <w:t xml:space="preserve"> tradicionales como CTR y tasa de conversión, sino también métricas más profundas como valor del ciclo de vida del cliente (CLV) y retención.</w:t>
+      </w:r>
+    </w:p>
+    <w:p>
+      <w:r>
+        <w:t>Segmentación de ingresos y CLV: Es importante medir el retorno sobre la inversión (ROI) para cada clúster, calculando cuánto ha generado cada uno en términos de ingresos directos e indirectos. Además, se deben analizar las diferencias en el CLV por clúster para detectar cuáles podrían ser los grupos más rentables a largo plazo.</w:t>
+      </w:r>
+    </w:p>
+    <w:p>
+      <w:r>
+        <w:t>Evaluación del impacto a largo plazo:</w:t>
+      </w:r>
+    </w:p>
+    <w:p>
+      <w:r>
+        <w:t>Retención a 3 y 6 meses: Para evaluar el impacto duradero de la campaña, es clave analizar la retención de clientes a los 3 y 6 meses después de la campaña. ¿Se han mantenido más activos aquellos que recibieron la oferta? ¿Cómo varía la retención entre clústeres?</w:t>
+      </w:r>
+    </w:p>
+    <w:p>
+      <w:r>
+        <w:t>Lecciones aprendidas y optimización futura:</w:t>
+      </w:r>
+    </w:p>
+    <w:p>
+      <w:r>
+        <w:t xml:space="preserve">Optimización para campañas futuras: A partir de los resultados, se identificarán las estrategias más efectivas para cada clúster. Se propondrán mejoras para la próxima campaña, ajustando las estrategias de personalización, el uso de canales adicionales (como redes sociales o notificaciones </w:t>
+      </w:r>
+      <w:proofErr w:type="spellStart"/>
+      <w:r>
+        <w:t>push</w:t>
+      </w:r>
+      <w:proofErr w:type="spellEnd"/>
+      <w:r>
+        <w:t>) y cualquier otra acción que mejore los resultados.</w:t>
+      </w:r>
+    </w:p>
+    <w:p>
+      <w:pPr>
+        <w:spacing w:after="0"/>
+      </w:pPr>
+    </w:p>
+    <w:p>
+      <w:pPr>
+        <w:pStyle w:val="Ttulo3"/>
+        <w:spacing w:before="0"/>
+      </w:pPr>
+      <w:r>
+        <w:t>5.2.4 Adicional: Métricas Avanzadas</w:t>
+      </w:r>
+    </w:p>
+    <w:p>
+      <w:r>
+        <w:t>Análisis predictivo:</w:t>
+      </w:r>
+    </w:p>
+    <w:p>
+      <w:r>
+        <w:t xml:space="preserve">Utilizar técnicas de machine </w:t>
+      </w:r>
+      <w:proofErr w:type="spellStart"/>
+      <w:r>
+        <w:t>learning</w:t>
+      </w:r>
+      <w:proofErr w:type="spellEnd"/>
+      <w:r>
+        <w:t xml:space="preserve"> para predecir el comportamiento futuro de los clústeres basándose en los datos recopilados durante la campaña. Esto puede incluir modelos de </w:t>
+      </w:r>
+      <w:r>
         <w:lastRenderedPageBreak/>
-        <w:t>Personalización y segmentación: Si un clúster específico muestra una tasa de apertura baja o un CTR reducido, se puede ajustar en tiempo real el mensaje o las ofertas mostradas para mejorar el rendimiento.</w:t>
-      </w:r>
-    </w:p>
-    <w:p>
-      <w:r>
-        <w:t>Alertas automáticas:</w:t>
-      </w:r>
-    </w:p>
-    <w:p>
-      <w:r>
-        <w:t xml:space="preserve">Configuración de alertas automáticas cuando ciertos </w:t>
-      </w:r>
-      <w:proofErr w:type="spellStart"/>
-      <w:r>
-        <w:t>KPIs</w:t>
-      </w:r>
-      <w:proofErr w:type="spellEnd"/>
-      <w:r>
-        <w:t xml:space="preserve"> caen por debajo de los valores predeterminados o si alguno de los clústeres muestra un comportamiento anómalo, como una caída drástica en la tasa de conversión o un aumento inesperado de cancelaciones de suscripción.</w:t>
-      </w:r>
-    </w:p>
-    <w:p>
-      <w:r>
-        <w:t xml:space="preserve">5.2.3 </w:t>
-      </w:r>
-      <w:proofErr w:type="spellStart"/>
-      <w:r>
-        <w:t>Post-campaña</w:t>
-      </w:r>
-      <w:proofErr w:type="spellEnd"/>
-    </w:p>
-    <w:p>
-      <w:r>
-        <w:t>Evaluación exhaustiva de datos:</w:t>
-      </w:r>
-    </w:p>
-    <w:p>
-      <w:r>
-        <w:t xml:space="preserve">Análisis por clúster: Se debe realizar un análisis detallado de los resultados por clúster, evaluando no solo el rendimiento en términos de </w:t>
-      </w:r>
-      <w:proofErr w:type="spellStart"/>
-      <w:r>
-        <w:t>KPIs</w:t>
-      </w:r>
-      <w:proofErr w:type="spellEnd"/>
-      <w:r>
-        <w:t xml:space="preserve"> tradicionales como CTR y tasa de conversión, sino también métricas más profundas como valor del ciclo de vida del cliente (CLV) y retención.</w:t>
-      </w:r>
-    </w:p>
-    <w:p>
-      <w:r>
-        <w:t>Segmentación de ingresos y CLV: Es importante medir el retorno sobre la inversión (ROI) para cada clúster, calculando cuánto ha generado cada uno en términos de ingresos directos e indirectos. Además, se deben analizar las diferencias en el CLV por clúster para detectar cuáles podrían ser los grupos más rentables a largo plazo.</w:t>
-      </w:r>
-    </w:p>
-    <w:p>
-      <w:r>
-        <w:t>Evaluación del impacto a largo plazo:</w:t>
-      </w:r>
-    </w:p>
-    <w:p>
-      <w:r>
-        <w:t>Retención a 3 y 6 meses: Para evaluar el impacto duradero de la campaña, es clave analizar la retención de clientes a los 3 y 6 meses después de la campaña. ¿Se han mantenido más activos aquellos que recibieron la oferta? ¿Cómo varía la retención entre clústeres?</w:t>
-      </w:r>
-    </w:p>
-    <w:p>
-      <w:r>
-        <w:t>Lecciones aprendidas y optimización futura:</w:t>
-      </w:r>
-    </w:p>
-    <w:p>
-      <w:r>
-        <w:t xml:space="preserve">Optimización para campañas futuras: A partir de los resultados, se identificarán las estrategias más efectivas para cada clúster. Se propondrán mejoras para la próxima campaña, ajustando las estrategias de personalización, el uso de canales adicionales (como redes sociales o notificaciones </w:t>
-      </w:r>
-      <w:proofErr w:type="spellStart"/>
-      <w:r>
-        <w:t>push</w:t>
-      </w:r>
-      <w:proofErr w:type="spellEnd"/>
-      <w:r>
-        <w:t>) y cualquier otra acción que mejore los resultados.</w:t>
-      </w:r>
-    </w:p>
-    <w:p>
-      <w:r>
-        <w:t>5.2.4 Adicional: Métricas Avanzadas</w:t>
-      </w:r>
-    </w:p>
-    <w:p>
-      <w:r>
-        <w:t>Análisis predictivo:</w:t>
-      </w:r>
-    </w:p>
-    <w:p>
-      <w:r>
-        <w:t xml:space="preserve">Utilizar técnicas de machine </w:t>
-      </w:r>
-      <w:proofErr w:type="spellStart"/>
-      <w:r>
-        <w:t>learning</w:t>
-      </w:r>
-      <w:proofErr w:type="spellEnd"/>
-      <w:r>
-        <w:t xml:space="preserve"> para predecir el comportamiento futuro de los clústeres basándose en los datos recopilados durante la campaña. Esto puede incluir modelos de regresión o clasificación para identificar los clientes con mayor probabilidad de conversión o abandono.</w:t>
-      </w:r>
-    </w:p>
-    <w:p/>
-    <w:p>
+        <w:t>regresión o clasificación para identificar los clientes con mayor probabilidad de conversión o abandono.</w:t>
+      </w:r>
+    </w:p>
+    <w:p>
+      <w:pPr>
+        <w:spacing w:after="0"/>
+      </w:pPr>
+    </w:p>
+    <w:p>
+      <w:pPr>
+        <w:pStyle w:val="Ttulo3"/>
+        <w:spacing w:before="0"/>
+      </w:pPr>
       <w:r>
         <w:t>5.3. KPI Adaptados a los Clústeres</w:t>
       </w:r>
@@ -11114,7 +11189,6 @@
     </w:p>
     <w:p>
       <w:r>
-        <w:lastRenderedPageBreak/>
         <w:t>Clúster 1: "City High-</w:t>
       </w:r>
       <w:proofErr w:type="spellStart"/>

</xml_diff>